<commit_message>
updating the final project and the module codes and the written rubric report.
</commit_message>
<xml_diff>
--- a/Module 4 Rubric.docx
+++ b/Module 4 Rubric.docx
@@ -142,17 +142,7 @@
           <w:szCs w:val="28"/>
           <w:shd w:val="clear" w:color="auto" w:fill="FFFFFF"/>
         </w:rPr>
-        <w:t>33610</w:t>
-      </w:r>
-      <w:r>
-        <w:rPr>
-          <w:rFonts w:eastAsia="Times New Roman" w:cstheme="minorHAnsi"/>
-          <w:color w:val="000000" w:themeColor="text1"/>
-          <w:sz w:val="28"/>
-          <w:szCs w:val="28"/>
-          <w:shd w:val="clear" w:color="auto" w:fill="FFFFFF"/>
-        </w:rPr>
-        <w:t>.</w:t>
+        <w:t>33610.</w:t>
       </w:r>
     </w:p>
     <w:p>
@@ -207,7 +197,7 @@
           <w:szCs w:val="28"/>
           <w:shd w:val="clear" w:color="auto" w:fill="FFFFFF" w:themeFill="background1"/>
         </w:rPr>
-        <w:t>81.85579580976001</w:t>
+        <w:t>81.85579580976001 (~ 81.9)</w:t>
       </w:r>
       <w:r>
         <w:rPr>
@@ -217,37 +207,17 @@
           <w:szCs w:val="28"/>
           <w:shd w:val="clear" w:color="auto" w:fill="FFFFFF" w:themeFill="background1"/>
         </w:rPr>
-        <w:t xml:space="preserve"> (~ 81.9)</w:t>
-      </w:r>
-      <w:r>
-        <w:rPr>
-          <w:rFonts w:cstheme="minorHAnsi"/>
+        <w:t xml:space="preserve">. It used to be </w:t>
+      </w:r>
+      <w:r>
+        <w:rPr>
+          <w:rFonts w:eastAsia="Times New Roman" w:cstheme="minorHAnsi"/>
           <w:color w:val="000000" w:themeColor="text1"/>
           <w:sz w:val="28"/>
           <w:szCs w:val="28"/>
           <w:shd w:val="clear" w:color="auto" w:fill="FFFFFF" w:themeFill="background1"/>
         </w:rPr>
-        <w:t xml:space="preserve">. It used to be </w:t>
-      </w:r>
-      <w:r>
-        <w:rPr>
-          <w:rFonts w:eastAsia="Times New Roman" w:cstheme="minorHAnsi"/>
-          <w:color w:val="000000" w:themeColor="text1"/>
-          <w:sz w:val="28"/>
-          <w:szCs w:val="28"/>
-          <w:shd w:val="clear" w:color="auto" w:fill="FFFFFF" w:themeFill="background1"/>
-        </w:rPr>
-        <w:t>81.87784</w:t>
-      </w:r>
-      <w:r>
-        <w:rPr>
-          <w:rFonts w:eastAsia="Times New Roman" w:cstheme="minorHAnsi"/>
-          <w:color w:val="000000" w:themeColor="text1"/>
-          <w:sz w:val="28"/>
-          <w:szCs w:val="28"/>
-          <w:shd w:val="clear" w:color="auto" w:fill="FFFFFF" w:themeFill="background1"/>
-        </w:rPr>
-        <w:t>(~81.9).</w:t>
+        <w:t>81.87784(~81.9).</w:t>
       </w:r>
     </w:p>
     <w:p>
@@ -292,25 +262,7 @@
           <w:sz w:val="28"/>
           <w:szCs w:val="28"/>
         </w:rPr>
-        <w:t xml:space="preserve">is dropped to </w:t>
-      </w:r>
-      <w:r>
-        <w:rPr>
-          <w:rFonts w:asciiTheme="minorHAnsi" w:hAnsiTheme="minorHAnsi" w:cstheme="minorHAnsi"/>
-          <w:color w:val="000000" w:themeColor="text1"/>
-          <w:sz w:val="28"/>
-          <w:szCs w:val="28"/>
-        </w:rPr>
-        <w:t>78.93053295099331</w:t>
-      </w:r>
-      <w:r>
-        <w:rPr>
-          <w:rFonts w:asciiTheme="minorHAnsi" w:hAnsiTheme="minorHAnsi" w:cstheme="minorHAnsi"/>
-          <w:color w:val="000000" w:themeColor="text1"/>
-          <w:sz w:val="28"/>
-          <w:szCs w:val="28"/>
-        </w:rPr>
-        <w:t xml:space="preserve"> (~</w:t>
+        <w:t>is dropped to 78.93053295099331 (~</w:t>
       </w:r>
       <w:r>
         <w:rPr>
@@ -346,16 +298,7 @@
           <w:sz w:val="28"/>
           <w:szCs w:val="28"/>
         </w:rPr>
-        <w:t>78.985371</w:t>
-      </w:r>
-      <w:r>
-        <w:rPr>
-          <w:rFonts w:asciiTheme="minorHAnsi" w:hAnsiTheme="minorHAnsi" w:cstheme="minorHAnsi"/>
-          <w:color w:val="000000" w:themeColor="text1"/>
-          <w:sz w:val="28"/>
-          <w:szCs w:val="28"/>
-        </w:rPr>
-        <w:t>(~79.0).</w:t>
+        <w:t>78.985371(~79.0).</w:t>
       </w:r>
     </w:p>
     <w:p>
@@ -382,43 +325,16 @@
           <w:sz w:val="28"/>
           <w:szCs w:val="28"/>
         </w:rPr>
-        <w:t xml:space="preserve">The passing math count is dropped to </w:t>
-      </w:r>
-      <w:r>
-        <w:rPr>
-          <w:rFonts w:asciiTheme="minorHAnsi" w:hAnsiTheme="minorHAnsi" w:cstheme="minorHAnsi"/>
-          <w:color w:val="000000" w:themeColor="text1"/>
-          <w:sz w:val="28"/>
-          <w:szCs w:val="28"/>
-        </w:rPr>
-        <w:t>28939</w:t>
-      </w:r>
-      <w:r>
-        <w:rPr>
-          <w:rFonts w:asciiTheme="minorHAnsi" w:hAnsiTheme="minorHAnsi" w:cstheme="minorHAnsi"/>
-          <w:color w:val="000000" w:themeColor="text1"/>
-          <w:sz w:val="28"/>
-          <w:szCs w:val="28"/>
-        </w:rPr>
-        <w:t xml:space="preserve">. It used to be </w:t>
-      </w:r>
-      <w:r>
-        <w:rPr>
-          <w:rFonts w:asciiTheme="minorHAnsi" w:hAnsiTheme="minorHAnsi" w:cstheme="minorHAnsi"/>
-          <w:color w:val="000000" w:themeColor="text1"/>
-          <w:sz w:val="28"/>
-          <w:szCs w:val="28"/>
-        </w:rPr>
-        <w:t>29370</w:t>
-      </w:r>
-      <w:r>
-        <w:rPr>
-          <w:rFonts w:asciiTheme="minorHAnsi" w:hAnsiTheme="minorHAnsi" w:cstheme="minorHAnsi"/>
-          <w:color w:val="000000" w:themeColor="text1"/>
-          <w:sz w:val="28"/>
-          <w:szCs w:val="28"/>
-        </w:rPr>
-        <w:t xml:space="preserve">. </w:t>
+        <w:t>The passing math count is dropped to 28939</w:t>
+      </w:r>
+      <w:r>
+        <w:rPr>
+          <w:rFonts w:asciiTheme="minorHAnsi" w:hAnsiTheme="minorHAnsi" w:cstheme="minorHAnsi"/>
+          <w:color w:val="000000" w:themeColor="text1"/>
+          <w:sz w:val="28"/>
+          <w:szCs w:val="28"/>
+        </w:rPr>
+        <w:t xml:space="preserve">. It used to be 29370. </w:t>
       </w:r>
     </w:p>
     <w:p>
@@ -445,43 +361,16 @@
           <w:sz w:val="28"/>
           <w:szCs w:val="28"/>
         </w:rPr>
-        <w:t xml:space="preserve">The passing reading count is dropped to </w:t>
-      </w:r>
-      <w:r>
-        <w:rPr>
-          <w:rFonts w:asciiTheme="minorHAnsi" w:hAnsiTheme="minorHAnsi" w:cstheme="minorHAnsi"/>
-          <w:color w:val="000000" w:themeColor="text1"/>
-          <w:sz w:val="28"/>
-          <w:szCs w:val="28"/>
-        </w:rPr>
-        <w:t>33158</w:t>
-      </w:r>
-      <w:r>
-        <w:rPr>
-          <w:rFonts w:asciiTheme="minorHAnsi" w:hAnsiTheme="minorHAnsi" w:cstheme="minorHAnsi"/>
-          <w:color w:val="000000" w:themeColor="text1"/>
-          <w:sz w:val="28"/>
-          <w:szCs w:val="28"/>
-        </w:rPr>
-        <w:t xml:space="preserve">. It used to be </w:t>
-      </w:r>
-      <w:r>
-        <w:rPr>
-          <w:rFonts w:asciiTheme="minorHAnsi" w:hAnsiTheme="minorHAnsi" w:cstheme="minorHAnsi"/>
-          <w:color w:val="000000" w:themeColor="text1"/>
-          <w:sz w:val="28"/>
-          <w:szCs w:val="28"/>
-        </w:rPr>
-        <w:t>33610</w:t>
-      </w:r>
-      <w:r>
-        <w:rPr>
-          <w:rFonts w:asciiTheme="minorHAnsi" w:hAnsiTheme="minorHAnsi" w:cstheme="minorHAnsi"/>
-          <w:color w:val="000000" w:themeColor="text1"/>
-          <w:sz w:val="28"/>
-          <w:szCs w:val="28"/>
-        </w:rPr>
-        <w:t>.</w:t>
+        <w:t>The passing reading count is dropped to 33158</w:t>
+      </w:r>
+      <w:r>
+        <w:rPr>
+          <w:rFonts w:asciiTheme="minorHAnsi" w:hAnsiTheme="minorHAnsi" w:cstheme="minorHAnsi"/>
+          <w:color w:val="000000" w:themeColor="text1"/>
+          <w:sz w:val="28"/>
+          <w:szCs w:val="28"/>
+        </w:rPr>
+        <w:t>. It used to be 33610.</w:t>
       </w:r>
     </w:p>
     <w:p>
@@ -516,7 +405,7 @@
           <w:szCs w:val="28"/>
           <w:shd w:val="clear" w:color="auto" w:fill="FFFFFF" w:themeFill="background1"/>
         </w:rPr>
-        <w:t xml:space="preserve">passing math percentage is dropped to </w:t>
+        <w:t>passing math percentage is dropped to 73.88052080673985</w:t>
       </w:r>
       <w:r>
         <w:rPr>
@@ -526,37 +415,17 @@
           <w:szCs w:val="28"/>
           <w:shd w:val="clear" w:color="auto" w:fill="FFFFFF" w:themeFill="background1"/>
         </w:rPr>
-        <w:t>73.88052080673985</w:t>
-      </w:r>
-      <w:r>
-        <w:rPr>
-          <w:rFonts w:cstheme="minorHAnsi"/>
+        <w:t xml:space="preserve"> (~74). It used to be </w:t>
+      </w:r>
+      <w:r>
+        <w:rPr>
+          <w:rFonts w:eastAsia="Times New Roman" w:cstheme="minorHAnsi"/>
           <w:color w:val="000000" w:themeColor="text1"/>
           <w:sz w:val="28"/>
           <w:szCs w:val="28"/>
           <w:shd w:val="clear" w:color="auto" w:fill="FFFFFF" w:themeFill="background1"/>
         </w:rPr>
-        <w:t xml:space="preserve"> (~74). It used to be </w:t>
-      </w:r>
-      <w:r>
-        <w:rPr>
-          <w:rFonts w:eastAsia="Times New Roman" w:cstheme="minorHAnsi"/>
-          <w:color w:val="000000" w:themeColor="text1"/>
-          <w:sz w:val="28"/>
-          <w:szCs w:val="28"/>
-          <w:shd w:val="clear" w:color="auto" w:fill="FFFFFF" w:themeFill="background1"/>
-        </w:rPr>
-        <w:t>74.980853</w:t>
-      </w:r>
-      <w:r>
-        <w:rPr>
-          <w:rFonts w:eastAsia="Times New Roman" w:cstheme="minorHAnsi"/>
-          <w:color w:val="000000" w:themeColor="text1"/>
-          <w:sz w:val="28"/>
-          <w:szCs w:val="28"/>
-          <w:shd w:val="clear" w:color="auto" w:fill="FFFFFF" w:themeFill="background1"/>
-        </w:rPr>
-        <w:t>(~75).</w:t>
+        <w:t>74.980853(~75).</w:t>
       </w:r>
       <w:r>
         <w:rPr>
@@ -601,7 +470,7 @@
           <w:szCs w:val="28"/>
           <w:shd w:val="clear" w:color="auto" w:fill="FFFFFF" w:themeFill="background1"/>
         </w:rPr>
-        <w:t xml:space="preserve">passing reading percentage is dropped to </w:t>
+        <w:t>passing reading percentage is dropped to 84.65151901965791</w:t>
       </w:r>
       <w:r>
         <w:rPr>
@@ -611,37 +480,17 @@
           <w:szCs w:val="28"/>
           <w:shd w:val="clear" w:color="auto" w:fill="FFFFFF" w:themeFill="background1"/>
         </w:rPr>
-        <w:t>84.65151901965791</w:t>
-      </w:r>
-      <w:r>
-        <w:rPr>
-          <w:rFonts w:cstheme="minorHAnsi"/>
+        <w:t xml:space="preserve"> (~85). It used to be </w:t>
+      </w:r>
+      <w:r>
+        <w:rPr>
+          <w:rFonts w:eastAsia="Times New Roman" w:cstheme="minorHAnsi"/>
           <w:color w:val="000000" w:themeColor="text1"/>
           <w:sz w:val="28"/>
           <w:szCs w:val="28"/>
           <w:shd w:val="clear" w:color="auto" w:fill="FFFFFF" w:themeFill="background1"/>
         </w:rPr>
-        <w:t xml:space="preserve"> (~85). It used to be </w:t>
-      </w:r>
-      <w:r>
-        <w:rPr>
-          <w:rFonts w:eastAsia="Times New Roman" w:cstheme="minorHAnsi"/>
-          <w:color w:val="000000" w:themeColor="text1"/>
-          <w:sz w:val="28"/>
-          <w:szCs w:val="28"/>
-          <w:shd w:val="clear" w:color="auto" w:fill="FFFFFF" w:themeFill="background1"/>
-        </w:rPr>
-        <w:t>85.805463</w:t>
-      </w:r>
-      <w:r>
-        <w:rPr>
-          <w:rFonts w:eastAsia="Times New Roman" w:cstheme="minorHAnsi"/>
-          <w:color w:val="000000" w:themeColor="text1"/>
-          <w:sz w:val="28"/>
-          <w:szCs w:val="28"/>
-          <w:shd w:val="clear" w:color="auto" w:fill="FFFFFF" w:themeFill="background1"/>
-        </w:rPr>
-        <w:t>(~86)</w:t>
+        <w:t>85.805463(~86)</w:t>
       </w:r>
     </w:p>
     <w:p>
@@ -676,7 +525,7 @@
           <w:szCs w:val="28"/>
           <w:shd w:val="clear" w:color="auto" w:fill="FFFFFF" w:themeFill="background1"/>
         </w:rPr>
-        <w:t xml:space="preserve">overall passing percentage is dropped to </w:t>
+        <w:t>overall passing percentage is dropped to 64.09241766658157</w:t>
       </w:r>
       <w:r>
         <w:rPr>
@@ -686,37 +535,17 @@
           <w:szCs w:val="28"/>
           <w:shd w:val="clear" w:color="auto" w:fill="FFFFFF" w:themeFill="background1"/>
         </w:rPr>
-        <w:t>64.09241766658157</w:t>
-      </w:r>
-      <w:r>
-        <w:rPr>
-          <w:rFonts w:cstheme="minorHAnsi"/>
+        <w:t xml:space="preserve"> (~64). It used to be </w:t>
+      </w:r>
+      <w:r>
+        <w:rPr>
+          <w:rFonts w:eastAsia="Times New Roman" w:cstheme="minorHAnsi"/>
           <w:color w:val="000000" w:themeColor="text1"/>
           <w:sz w:val="28"/>
           <w:szCs w:val="28"/>
           <w:shd w:val="clear" w:color="auto" w:fill="FFFFFF" w:themeFill="background1"/>
         </w:rPr>
-        <w:t xml:space="preserve"> (~64). It used to be </w:t>
-      </w:r>
-      <w:r>
-        <w:rPr>
-          <w:rFonts w:eastAsia="Times New Roman" w:cstheme="minorHAnsi"/>
-          <w:color w:val="000000" w:themeColor="text1"/>
-          <w:sz w:val="28"/>
-          <w:szCs w:val="28"/>
-          <w:shd w:val="clear" w:color="auto" w:fill="FFFFFF" w:themeFill="background1"/>
-        </w:rPr>
-        <w:t>65.172326</w:t>
-      </w:r>
-      <w:r>
-        <w:rPr>
-          <w:rFonts w:eastAsia="Times New Roman" w:cstheme="minorHAnsi"/>
-          <w:color w:val="000000" w:themeColor="text1"/>
-          <w:sz w:val="28"/>
-          <w:szCs w:val="28"/>
-          <w:shd w:val="clear" w:color="auto" w:fill="FFFFFF" w:themeFill="background1"/>
-        </w:rPr>
-        <w:t>(~65).</w:t>
+        <w:t>65.172326(~65).</w:t>
       </w:r>
     </w:p>
     <w:p>
@@ -806,25 +635,7 @@
           <w:sz w:val="28"/>
           <w:szCs w:val="28"/>
         </w:rPr>
-        <w:t xml:space="preserve">The </w:t>
-      </w:r>
-      <w:r>
-        <w:rPr>
-          <w:rFonts w:eastAsia="Times New Roman" w:cstheme="minorHAnsi"/>
-          <w:color w:val="000000" w:themeColor="text1"/>
-          <w:sz w:val="28"/>
-          <w:szCs w:val="28"/>
-        </w:rPr>
-        <w:t>total b</w:t>
-      </w:r>
-      <w:r>
-        <w:rPr>
-          <w:rFonts w:eastAsia="Times New Roman" w:cstheme="minorHAnsi"/>
-          <w:color w:val="000000" w:themeColor="text1"/>
-          <w:sz w:val="28"/>
-          <w:szCs w:val="28"/>
-        </w:rPr>
-        <w:t>udget is not affected</w:t>
+        <w:t>The total budget is not affected</w:t>
       </w:r>
     </w:p>
     <w:p>
@@ -939,25 +750,7 @@
           <w:sz w:val="28"/>
           <w:szCs w:val="28"/>
         </w:rPr>
-        <w:t xml:space="preserve"> </w:t>
-      </w:r>
-      <w:r>
-        <w:rPr>
-          <w:rFonts w:asciiTheme="minorHAnsi" w:hAnsiTheme="minorHAnsi" w:cstheme="minorHAnsi"/>
-          <w:color w:val="000000" w:themeColor="text1"/>
-          <w:sz w:val="28"/>
-          <w:szCs w:val="28"/>
-        </w:rPr>
-        <w:t>83.896082</w:t>
-      </w:r>
-      <w:r>
-        <w:rPr>
-          <w:rFonts w:asciiTheme="minorHAnsi" w:hAnsiTheme="minorHAnsi" w:cstheme="minorHAnsi"/>
-          <w:color w:val="000000" w:themeColor="text1"/>
-          <w:sz w:val="28"/>
-          <w:szCs w:val="28"/>
-        </w:rPr>
-        <w:t xml:space="preserve">. It used to </w:t>
+        <w:t xml:space="preserve"> 83.896082. It used to </w:t>
       </w:r>
     </w:p>
     <w:p>
@@ -1037,43 +830,7 @@
           <w:sz w:val="28"/>
           <w:szCs w:val="28"/>
         </w:rPr>
-        <w:t xml:space="preserve">Thomas High Schools’ </w:t>
-      </w:r>
-      <w:r>
-        <w:rPr>
-          <w:rFonts w:asciiTheme="minorHAnsi" w:hAnsiTheme="minorHAnsi" w:cstheme="minorHAnsi"/>
-          <w:color w:val="000000" w:themeColor="text1"/>
-          <w:sz w:val="28"/>
-          <w:szCs w:val="28"/>
-        </w:rPr>
-        <w:t>math</w:t>
-      </w:r>
-      <w:r>
-        <w:rPr>
-          <w:rFonts w:asciiTheme="minorHAnsi" w:hAnsiTheme="minorHAnsi" w:cstheme="minorHAnsi"/>
-          <w:color w:val="000000" w:themeColor="text1"/>
-          <w:sz w:val="28"/>
-          <w:szCs w:val="28"/>
-        </w:rPr>
-        <w:t xml:space="preserve"> score is </w:t>
-      </w:r>
-      <w:r>
-        <w:rPr>
-          <w:rFonts w:asciiTheme="minorHAnsi" w:hAnsiTheme="minorHAnsi" w:cstheme="minorHAnsi"/>
-          <w:color w:val="000000" w:themeColor="text1"/>
-          <w:sz w:val="28"/>
-          <w:szCs w:val="28"/>
-        </w:rPr>
-        <w:t>dropped</w:t>
-      </w:r>
-      <w:r>
-        <w:rPr>
-          <w:rFonts w:asciiTheme="minorHAnsi" w:hAnsiTheme="minorHAnsi" w:cstheme="minorHAnsi"/>
-          <w:color w:val="000000" w:themeColor="text1"/>
-          <w:sz w:val="28"/>
-          <w:szCs w:val="28"/>
-        </w:rPr>
-        <w:t xml:space="preserve"> to </w:t>
+        <w:t xml:space="preserve">Thomas High Schools’ math score is dropped to </w:t>
       </w:r>
       <w:r>
         <w:rPr>
@@ -1143,25 +900,7 @@
           <w:sz w:val="28"/>
           <w:szCs w:val="28"/>
         </w:rPr>
-        <w:t>Thomas High School</w:t>
-      </w:r>
-      <w:r>
-        <w:rPr>
-          <w:rFonts w:asciiTheme="minorHAnsi" w:hAnsiTheme="minorHAnsi" w:cstheme="minorHAnsi"/>
-          <w:color w:val="000000" w:themeColor="text1"/>
-          <w:sz w:val="28"/>
-          <w:szCs w:val="28"/>
-        </w:rPr>
-        <w:t xml:space="preserve">’s average math score is </w:t>
-      </w:r>
-      <w:r>
-        <w:rPr>
-          <w:rFonts w:asciiTheme="minorHAnsi" w:hAnsiTheme="minorHAnsi" w:cstheme="minorHAnsi"/>
-          <w:color w:val="000000" w:themeColor="text1"/>
-          <w:sz w:val="28"/>
-          <w:szCs w:val="28"/>
-        </w:rPr>
-        <w:t>83.350937</w:t>
+        <w:t>Thomas High School’s average math score is 83.350937</w:t>
       </w:r>
     </w:p>
     <w:p>
@@ -1197,43 +936,7 @@
           <w:sz w:val="28"/>
           <w:szCs w:val="28"/>
         </w:rPr>
-        <w:t xml:space="preserve"> is </w:t>
-      </w:r>
-      <w:r>
-        <w:rPr>
-          <w:rFonts w:asciiTheme="minorHAnsi" w:hAnsiTheme="minorHAnsi" w:cstheme="minorHAnsi"/>
-          <w:color w:val="000000" w:themeColor="text1"/>
-          <w:sz w:val="28"/>
-          <w:szCs w:val="28"/>
-        </w:rPr>
-        <w:t>1094</w:t>
-      </w:r>
-      <w:r>
-        <w:rPr>
-          <w:rFonts w:asciiTheme="minorHAnsi" w:hAnsiTheme="minorHAnsi" w:cstheme="minorHAnsi"/>
-          <w:color w:val="000000" w:themeColor="text1"/>
-          <w:sz w:val="28"/>
-          <w:szCs w:val="28"/>
-        </w:rPr>
-        <w:t xml:space="preserve">. It used to be </w:t>
-      </w:r>
-      <w:r>
-        <w:rPr>
-          <w:rFonts w:asciiTheme="minorHAnsi" w:hAnsiTheme="minorHAnsi" w:cstheme="minorHAnsi"/>
-          <w:color w:val="000000" w:themeColor="text1"/>
-          <w:sz w:val="28"/>
-          <w:szCs w:val="28"/>
-        </w:rPr>
-        <w:t>1525</w:t>
-      </w:r>
-      <w:r>
-        <w:rPr>
-          <w:rFonts w:asciiTheme="minorHAnsi" w:hAnsiTheme="minorHAnsi" w:cstheme="minorHAnsi"/>
-          <w:color w:val="000000" w:themeColor="text1"/>
-          <w:sz w:val="28"/>
-          <w:szCs w:val="28"/>
-        </w:rPr>
-        <w:t>.</w:t>
+        <w:t xml:space="preserve"> is 1094. It used to be 1525.</w:t>
       </w:r>
     </w:p>
     <w:p>
@@ -1260,61 +963,16 @@
           <w:sz w:val="28"/>
           <w:szCs w:val="28"/>
         </w:rPr>
-        <w:t xml:space="preserve">Thomas High Schools number of students who passes </w:t>
-      </w:r>
-      <w:r>
-        <w:rPr>
-          <w:rFonts w:asciiTheme="minorHAnsi" w:hAnsiTheme="minorHAnsi" w:cstheme="minorHAnsi"/>
-          <w:color w:val="000000" w:themeColor="text1"/>
-          <w:sz w:val="28"/>
-          <w:szCs w:val="28"/>
-        </w:rPr>
-        <w:t xml:space="preserve">reading </w:t>
-      </w:r>
-      <w:r>
-        <w:rPr>
-          <w:rFonts w:asciiTheme="minorHAnsi" w:hAnsiTheme="minorHAnsi" w:cstheme="minorHAnsi"/>
-          <w:color w:val="000000" w:themeColor="text1"/>
-          <w:sz w:val="28"/>
-          <w:szCs w:val="28"/>
-        </w:rPr>
-        <w:t xml:space="preserve">is </w:t>
-      </w:r>
-      <w:r>
-        <w:rPr>
-          <w:rFonts w:asciiTheme="minorHAnsi" w:hAnsiTheme="minorHAnsi" w:cstheme="minorHAnsi"/>
-          <w:color w:val="000000" w:themeColor="text1"/>
-          <w:sz w:val="28"/>
-          <w:szCs w:val="28"/>
-        </w:rPr>
-        <w:t>1139</w:t>
-      </w:r>
-      <w:r>
-        <w:rPr>
-          <w:rFonts w:asciiTheme="minorHAnsi" w:hAnsiTheme="minorHAnsi" w:cstheme="minorHAnsi"/>
-          <w:color w:val="000000" w:themeColor="text1"/>
-          <w:sz w:val="28"/>
-          <w:szCs w:val="28"/>
-        </w:rPr>
-        <w:t xml:space="preserve">. It used to be </w:t>
-      </w:r>
-      <w:r>
-        <w:rPr>
-          <w:rFonts w:asciiTheme="minorHAnsi" w:hAnsiTheme="minorHAnsi" w:cstheme="minorHAnsi"/>
-          <w:color w:val="000000" w:themeColor="text1"/>
-          <w:sz w:val="28"/>
-          <w:szCs w:val="28"/>
-        </w:rPr>
-        <w:t>1591</w:t>
-      </w:r>
-      <w:r>
-        <w:rPr>
-          <w:rFonts w:asciiTheme="minorHAnsi" w:hAnsiTheme="minorHAnsi" w:cstheme="minorHAnsi"/>
-          <w:color w:val="000000" w:themeColor="text1"/>
-          <w:sz w:val="28"/>
-          <w:szCs w:val="28"/>
-        </w:rPr>
-        <w:t>.</w:t>
+        <w:t xml:space="preserve">Thomas High Schools number of students who passes reading </w:t>
+      </w:r>
+      <w:r>
+        <w:rPr>
+          <w:rFonts w:asciiTheme="minorHAnsi" w:hAnsiTheme="minorHAnsi" w:cstheme="minorHAnsi"/>
+          <w:color w:val="000000" w:themeColor="text1"/>
+          <w:sz w:val="28"/>
+          <w:szCs w:val="28"/>
+        </w:rPr>
+        <w:t>is 1139. It used to be 1591.</w:t>
       </w:r>
     </w:p>
     <w:p>
@@ -1341,43 +999,7 @@
           <w:sz w:val="28"/>
           <w:szCs w:val="28"/>
         </w:rPr>
-        <w:t xml:space="preserve">Percentage of students who passed math at Thomas High School is </w:t>
-      </w:r>
-      <w:r>
-        <w:rPr>
-          <w:rFonts w:asciiTheme="minorHAnsi" w:hAnsiTheme="minorHAnsi" w:cstheme="minorHAnsi"/>
-          <w:color w:val="000000" w:themeColor="text1"/>
-          <w:sz w:val="28"/>
-          <w:szCs w:val="28"/>
-        </w:rPr>
-        <w:t>66.911315</w:t>
-      </w:r>
-      <w:r>
-        <w:rPr>
-          <w:rFonts w:asciiTheme="minorHAnsi" w:hAnsiTheme="minorHAnsi" w:cstheme="minorHAnsi"/>
-          <w:color w:val="000000" w:themeColor="text1"/>
-          <w:sz w:val="28"/>
-          <w:szCs w:val="28"/>
-        </w:rPr>
-        <w:t xml:space="preserve">. It used to be </w:t>
-      </w:r>
-      <w:r>
-        <w:rPr>
-          <w:rFonts w:asciiTheme="minorHAnsi" w:hAnsiTheme="minorHAnsi" w:cstheme="minorHAnsi"/>
-          <w:color w:val="000000" w:themeColor="text1"/>
-          <w:sz w:val="28"/>
-          <w:szCs w:val="28"/>
-        </w:rPr>
-        <w:t>93.272171</w:t>
-      </w:r>
-      <w:r>
-        <w:rPr>
-          <w:rFonts w:asciiTheme="minorHAnsi" w:hAnsiTheme="minorHAnsi" w:cstheme="minorHAnsi"/>
-          <w:color w:val="000000" w:themeColor="text1"/>
-          <w:sz w:val="28"/>
-          <w:szCs w:val="28"/>
-        </w:rPr>
-        <w:t>.</w:t>
+        <w:t>Percentage of students who passed math at Thomas High School is 66.911315. It used to be 93.272171.</w:t>
       </w:r>
     </w:p>
     <w:p>
@@ -1419,88 +1041,7 @@
           <w:szCs w:val="28"/>
         </w:rPr>
         <w:lastRenderedPageBreak/>
-        <w:t xml:space="preserve">Percentage of students who passed </w:t>
-      </w:r>
-      <w:r>
-        <w:rPr>
-          <w:rFonts w:asciiTheme="minorHAnsi" w:hAnsiTheme="minorHAnsi" w:cstheme="minorHAnsi"/>
-          <w:color w:val="000000" w:themeColor="text1"/>
-          <w:sz w:val="28"/>
-          <w:szCs w:val="28"/>
-        </w:rPr>
-        <w:t>reading</w:t>
-      </w:r>
-      <w:r>
-        <w:rPr>
-          <w:rFonts w:asciiTheme="minorHAnsi" w:hAnsiTheme="minorHAnsi" w:cstheme="minorHAnsi"/>
-          <w:color w:val="000000" w:themeColor="text1"/>
-          <w:sz w:val="28"/>
-          <w:szCs w:val="28"/>
-        </w:rPr>
-        <w:t xml:space="preserve"> at Thomas High School is</w:t>
-      </w:r>
-      <w:r>
-        <w:rPr>
-          <w:rFonts w:asciiTheme="minorHAnsi" w:hAnsiTheme="minorHAnsi" w:cstheme="minorHAnsi"/>
-          <w:color w:val="000000" w:themeColor="text1"/>
-          <w:sz w:val="28"/>
-          <w:szCs w:val="28"/>
-        </w:rPr>
-        <w:t xml:space="preserve"> </w:t>
-      </w:r>
-      <w:r>
-        <w:rPr>
-          <w:rFonts w:asciiTheme="minorHAnsi" w:hAnsiTheme="minorHAnsi" w:cstheme="minorHAnsi"/>
-          <w:color w:val="000000" w:themeColor="text1"/>
-          <w:sz w:val="28"/>
-          <w:szCs w:val="28"/>
-        </w:rPr>
-        <w:t>69.663609</w:t>
-      </w:r>
-      <w:r>
-        <w:rPr>
-          <w:rFonts w:asciiTheme="minorHAnsi" w:hAnsiTheme="minorHAnsi" w:cstheme="minorHAnsi"/>
-          <w:color w:val="000000" w:themeColor="text1"/>
-          <w:sz w:val="28"/>
-          <w:szCs w:val="28"/>
-        </w:rPr>
-        <w:t xml:space="preserve">. </w:t>
-      </w:r>
-      <w:r>
-        <w:rPr>
-          <w:rFonts w:asciiTheme="minorHAnsi" w:hAnsiTheme="minorHAnsi" w:cstheme="minorHAnsi"/>
-          <w:color w:val="000000" w:themeColor="text1"/>
-          <w:sz w:val="28"/>
-          <w:szCs w:val="28"/>
-        </w:rPr>
-        <w:t>It used to be</w:t>
-      </w:r>
-      <w:r>
-        <w:rPr>
-          <w:rFonts w:asciiTheme="minorHAnsi" w:hAnsiTheme="minorHAnsi" w:cstheme="minorHAnsi"/>
-          <w:color w:val="000000" w:themeColor="text1"/>
-          <w:sz w:val="28"/>
-          <w:szCs w:val="28"/>
-        </w:rPr>
-        <w:t xml:space="preserve"> </w:t>
-      </w:r>
-      <w:r>
-        <w:rPr>
-          <w:rFonts w:asciiTheme="minorHAnsi" w:hAnsiTheme="minorHAnsi" w:cstheme="minorHAnsi"/>
-          <w:color w:val="000000" w:themeColor="text1"/>
-          <w:sz w:val="28"/>
-          <w:szCs w:val="28"/>
-        </w:rPr>
-        <w:t>97.308869</w:t>
-      </w:r>
-      <w:r>
-        <w:rPr>
-          <w:rFonts w:asciiTheme="minorHAnsi" w:hAnsiTheme="minorHAnsi" w:cstheme="minorHAnsi"/>
-          <w:color w:val="000000" w:themeColor="text1"/>
-          <w:sz w:val="28"/>
-          <w:szCs w:val="28"/>
-        </w:rPr>
-        <w:t>.</w:t>
+        <w:t>Percentage of students who passed reading at Thomas High School is 69.663609. It used to be 97.308869.</w:t>
       </w:r>
     </w:p>
     <w:p/>
@@ -1825,43 +1366,7 @@
           <w:sz w:val="28"/>
           <w:szCs w:val="28"/>
         </w:rPr>
-        <w:t xml:space="preserve">The only category affected in school score by size is the medium category where Thomas High School falls. The average math score has changed to </w:t>
-      </w:r>
-      <w:r>
-        <w:rPr>
-          <w:rFonts w:asciiTheme="minorHAnsi" w:hAnsiTheme="minorHAnsi" w:cstheme="minorHAnsi"/>
-          <w:color w:val="000000" w:themeColor="text1"/>
-          <w:sz w:val="28"/>
-          <w:szCs w:val="28"/>
-        </w:rPr>
-        <w:t>83.361201</w:t>
-      </w:r>
-      <w:r>
-        <w:rPr>
-          <w:rFonts w:asciiTheme="minorHAnsi" w:hAnsiTheme="minorHAnsi" w:cstheme="minorHAnsi"/>
-          <w:color w:val="000000" w:themeColor="text1"/>
-          <w:sz w:val="28"/>
-          <w:szCs w:val="28"/>
-        </w:rPr>
-        <w:t xml:space="preserve">, the average reading score has changed to </w:t>
-      </w:r>
-      <w:r>
-        <w:rPr>
-          <w:rFonts w:asciiTheme="minorHAnsi" w:hAnsiTheme="minorHAnsi" w:cstheme="minorHAnsi"/>
-          <w:color w:val="000000" w:themeColor="text1"/>
-          <w:sz w:val="28"/>
-          <w:szCs w:val="28"/>
-        </w:rPr>
-        <w:t>83.873869</w:t>
-      </w:r>
-      <w:r>
-        <w:rPr>
-          <w:rFonts w:asciiTheme="minorHAnsi" w:hAnsiTheme="minorHAnsi" w:cstheme="minorHAnsi"/>
-          <w:color w:val="000000" w:themeColor="text1"/>
-          <w:sz w:val="28"/>
-          <w:szCs w:val="28"/>
-        </w:rPr>
-        <w:t xml:space="preserve">; the percentage of passing math has changed to </w:t>
+        <w:t xml:space="preserve">The only category affected in school score by size is the medium category where Thomas High School falls. The average math score has changed to 83.361201, the average reading score has changed to 83.873869; the percentage of passing math has changed to </w:t>
       </w:r>
       <w:r>
         <w:rPr>
@@ -1880,25 +1385,7 @@
           <w:sz w:val="28"/>
           <w:szCs w:val="28"/>
         </w:rPr>
-        <w:t xml:space="preserve">; the percentage of passing reading has changed to </w:t>
-      </w:r>
-      <w:r>
-        <w:rPr>
-          <w:rFonts w:asciiTheme="minorHAnsi" w:hAnsiTheme="minorHAnsi" w:cstheme="minorHAnsi"/>
-          <w:color w:val="000000" w:themeColor="text1"/>
-          <w:sz w:val="28"/>
-          <w:szCs w:val="28"/>
-        </w:rPr>
-        <w:t>91.261628</w:t>
-      </w:r>
-      <w:r>
-        <w:rPr>
-          <w:rFonts w:asciiTheme="minorHAnsi" w:hAnsiTheme="minorHAnsi" w:cstheme="minorHAnsi"/>
-          <w:color w:val="000000" w:themeColor="text1"/>
-          <w:sz w:val="28"/>
-          <w:szCs w:val="28"/>
-        </w:rPr>
-        <w:t xml:space="preserve"> and finally the overall passing percentage has changed to </w:t>
+        <w:t xml:space="preserve">; the percentage of passing reading has changed to 91.261628 and finally the overall passing percentage has changed to </w:t>
       </w:r>
       <w:r>
         <w:rPr>
@@ -1917,61 +1404,7 @@
           <w:sz w:val="28"/>
           <w:szCs w:val="28"/>
         </w:rPr>
-        <w:t xml:space="preserve">. These numbers were previously as followed; average math score: </w:t>
-      </w:r>
-      <w:r>
-        <w:rPr>
-          <w:rFonts w:asciiTheme="minorHAnsi" w:hAnsiTheme="minorHAnsi" w:cstheme="minorHAnsi"/>
-          <w:color w:val="000000" w:themeColor="text1"/>
-          <w:sz w:val="28"/>
-          <w:szCs w:val="28"/>
-        </w:rPr>
-        <w:t>83.374684</w:t>
-      </w:r>
-      <w:r>
-        <w:rPr>
-          <w:rFonts w:asciiTheme="minorHAnsi" w:hAnsiTheme="minorHAnsi" w:cstheme="minorHAnsi"/>
-          <w:color w:val="000000" w:themeColor="text1"/>
-          <w:sz w:val="28"/>
-          <w:szCs w:val="28"/>
-        </w:rPr>
-        <w:t xml:space="preserve">; average reading score: </w:t>
-      </w:r>
-      <w:r>
-        <w:rPr>
-          <w:rFonts w:asciiTheme="minorHAnsi" w:hAnsiTheme="minorHAnsi" w:cstheme="minorHAnsi"/>
-          <w:color w:val="000000" w:themeColor="text1"/>
-          <w:sz w:val="28"/>
-          <w:szCs w:val="28"/>
-        </w:rPr>
-        <w:t>83.864438</w:t>
-      </w:r>
-      <w:r>
-        <w:rPr>
-          <w:rFonts w:asciiTheme="minorHAnsi" w:hAnsiTheme="minorHAnsi" w:cstheme="minorHAnsi"/>
-          <w:color w:val="000000" w:themeColor="text1"/>
-          <w:sz w:val="28"/>
-          <w:szCs w:val="28"/>
-        </w:rPr>
-        <w:t xml:space="preserve">; percentage of passing math: </w:t>
-      </w:r>
-      <w:r>
-        <w:rPr>
-          <w:rFonts w:asciiTheme="minorHAnsi" w:hAnsiTheme="minorHAnsi" w:cstheme="minorHAnsi"/>
-          <w:color w:val="000000" w:themeColor="text1"/>
-          <w:sz w:val="28"/>
-          <w:szCs w:val="28"/>
-        </w:rPr>
-        <w:t>93.599695</w:t>
-      </w:r>
-      <w:r>
-        <w:rPr>
-          <w:rFonts w:asciiTheme="minorHAnsi" w:hAnsiTheme="minorHAnsi" w:cstheme="minorHAnsi"/>
-          <w:color w:val="000000" w:themeColor="text1"/>
-          <w:sz w:val="28"/>
-          <w:szCs w:val="28"/>
-        </w:rPr>
-        <w:t xml:space="preserve">; percentage of passing reading: </w:t>
+        <w:t xml:space="preserve">. These numbers were previously as followed; average math score: 83.374684; average reading score: 83.864438; percentage of passing math: 93.599695; percentage of passing reading: </w:t>
       </w:r>
       <w:r>
         <w:rPr>
@@ -2050,7 +1483,7 @@
           <w:p>
             <w:pPr>
               <w:spacing w:before="240"/>
-              <w:jc w:val="right"/>
+              <w:jc w:val="center"/>
               <w:rPr>
                 <w:rFonts w:asciiTheme="minorHAnsi" w:hAnsiTheme="minorHAnsi" w:cstheme="minorHAnsi"/>
                 <w:color w:val="000000" w:themeColor="text1"/>
@@ -2062,128 +1495,133 @@
         </w:tc>
       </w:tr>
     </w:tbl>
-    <w:p/>
-    <w:p/>
-    <w:p>
-      <w:r>
+    <w:p>
+      <w:pPr>
+        <w:rPr>
+          <w:rFonts w:asciiTheme="minorHAnsi" w:hAnsiTheme="minorHAnsi" w:cstheme="minorHAnsi"/>
+          <w:color w:val="000000" w:themeColor="text1"/>
+          <w:sz w:val="28"/>
+          <w:szCs w:val="28"/>
+        </w:rPr>
+      </w:pPr>
+      <w:r>
+        <w:rPr>
+          <w:rFonts w:asciiTheme="minorHAnsi" w:hAnsiTheme="minorHAnsi" w:cstheme="minorHAnsi"/>
+          <w:color w:val="000000" w:themeColor="text1"/>
+          <w:sz w:val="28"/>
+          <w:szCs w:val="28"/>
+        </w:rPr>
+        <w:t>-</w:t>
+      </w:r>
+      <w:r>
+        <w:rPr>
+          <w:rFonts w:asciiTheme="minorHAnsi" w:hAnsiTheme="minorHAnsi" w:cstheme="minorHAnsi"/>
+          <w:color w:val="000000" w:themeColor="text1"/>
+          <w:sz w:val="28"/>
+          <w:szCs w:val="28"/>
+        </w:rPr>
+        <w:t xml:space="preserve"> Scores by School Typ</w:t>
+      </w:r>
+      <w:r>
+        <w:rPr>
+          <w:rFonts w:asciiTheme="minorHAnsi" w:hAnsiTheme="minorHAnsi" w:cstheme="minorHAnsi"/>
+          <w:color w:val="000000" w:themeColor="text1"/>
+          <w:sz w:val="28"/>
+          <w:szCs w:val="28"/>
+        </w:rPr>
+        <w:t>e</w:t>
+      </w:r>
+    </w:p>
+    <w:p>
+      <w:pPr>
+        <w:ind w:firstLine="720"/>
+        <w:rPr>
+          <w:rFonts w:asciiTheme="minorHAnsi" w:hAnsiTheme="minorHAnsi" w:cstheme="minorHAnsi"/>
+          <w:color w:val="000000" w:themeColor="text1"/>
+          <w:sz w:val="28"/>
+          <w:szCs w:val="28"/>
+        </w:rPr>
+      </w:pPr>
+      <w:r>
+        <w:rPr>
+          <w:rFonts w:asciiTheme="minorHAnsi" w:hAnsiTheme="minorHAnsi" w:cstheme="minorHAnsi"/>
+          <w:color w:val="000000" w:themeColor="text1"/>
+          <w:sz w:val="28"/>
+          <w:szCs w:val="28"/>
+        </w:rPr>
+        <w:t>- The only category affected is Charter where Thomas High School falls. The percentage of passing math is down to 9</w:t>
+      </w:r>
+      <w:r>
+        <w:rPr>
+          <w:rFonts w:asciiTheme="minorHAnsi" w:hAnsiTheme="minorHAnsi" w:cstheme="minorHAnsi"/>
+          <w:color w:val="000000" w:themeColor="text1"/>
+          <w:sz w:val="28"/>
+          <w:szCs w:val="28"/>
+        </w:rPr>
+        <w:t>0</w:t>
+      </w:r>
+      <w:r>
+        <w:rPr>
+          <w:rFonts w:asciiTheme="minorHAnsi" w:hAnsiTheme="minorHAnsi" w:cstheme="minorHAnsi"/>
+          <w:color w:val="000000" w:themeColor="text1"/>
+          <w:sz w:val="28"/>
+          <w:szCs w:val="28"/>
+        </w:rPr>
+        <w:t>% from 9</w:t>
+      </w:r>
+      <w:r>
+        <w:rPr>
+          <w:rFonts w:asciiTheme="minorHAnsi" w:hAnsiTheme="minorHAnsi" w:cstheme="minorHAnsi"/>
+          <w:color w:val="000000" w:themeColor="text1"/>
+          <w:sz w:val="28"/>
+          <w:szCs w:val="28"/>
+        </w:rPr>
+        <w:t>4</w:t>
+      </w:r>
+      <w:r>
+        <w:rPr>
+          <w:rFonts w:asciiTheme="minorHAnsi" w:hAnsiTheme="minorHAnsi" w:cstheme="minorHAnsi"/>
+          <w:color w:val="000000" w:themeColor="text1"/>
+          <w:sz w:val="28"/>
+          <w:szCs w:val="28"/>
+        </w:rPr>
+        <w:t>, the percentage of passing reading is down to</w:t>
+      </w:r>
+      <w:r>
+        <w:rPr>
+          <w:rFonts w:asciiTheme="minorHAnsi" w:hAnsiTheme="minorHAnsi" w:cstheme="minorHAnsi"/>
+          <w:color w:val="000000" w:themeColor="text1"/>
+          <w:sz w:val="28"/>
+          <w:szCs w:val="28"/>
+        </w:rPr>
         <w:t xml:space="preserve"> </w:t>
       </w:r>
-    </w:p>
-    <w:tbl>
-      <w:tblPr>
-        <w:tblW w:w="0" w:type="auto"/>
-        <w:shd w:val="clear" w:color="auto" w:fill="FFFFFF"/>
-        <w:tblCellMar>
-          <w:top w:w="15" w:type="dxa"/>
-          <w:left w:w="15" w:type="dxa"/>
-          <w:bottom w:w="15" w:type="dxa"/>
-          <w:right w:w="15" w:type="dxa"/>
-        </w:tblCellMar>
-        <w:tblLook w:val="04A0" w:firstRow="1" w:lastRow="0" w:firstColumn="1" w:lastColumn="0" w:noHBand="0" w:noVBand="1"/>
-      </w:tblPr>
-      <w:tblGrid>
-        <w:gridCol w:w="260"/>
-      </w:tblGrid>
-      <w:tr>
-        <w:tc>
-          <w:tcPr>
-            <w:tcW w:w="260" w:type="dxa"/>
-            <w:tcBorders>
-              <w:top w:val="nil"/>
-              <w:left w:val="nil"/>
-              <w:bottom w:val="nil"/>
-              <w:right w:val="nil"/>
-            </w:tcBorders>
-            <w:shd w:val="clear" w:color="auto" w:fill="FFFFFF"/>
-            <w:tcMar>
-              <w:top w:w="120" w:type="dxa"/>
-              <w:left w:w="120" w:type="dxa"/>
-              <w:bottom w:w="120" w:type="dxa"/>
-              <w:right w:w="120" w:type="dxa"/>
-            </w:tcMar>
-            <w:vAlign w:val="center"/>
-            <w:hideMark/>
-          </w:tcPr>
-          <w:p>
-            <w:pPr>
-              <w:spacing w:before="240"/>
-              <w:jc w:val="center"/>
-              <w:rPr>
-                <w:rFonts w:ascii="Helvetica Neue" w:hAnsi="Helvetica Neue"/>
-                <w:color w:val="000000"/>
-                <w:sz w:val="18"/>
-                <w:szCs w:val="18"/>
-              </w:rPr>
-            </w:pPr>
-          </w:p>
-        </w:tc>
-      </w:tr>
-    </w:tbl>
-    <w:p/>
-    <w:tbl>
-      <w:tblPr>
-        <w:tblW w:w="0" w:type="auto"/>
-        <w:shd w:val="clear" w:color="auto" w:fill="FFFFFF"/>
-        <w:tblCellMar>
-          <w:top w:w="15" w:type="dxa"/>
-          <w:left w:w="15" w:type="dxa"/>
-          <w:bottom w:w="15" w:type="dxa"/>
-          <w:right w:w="15" w:type="dxa"/>
-        </w:tblCellMar>
-        <w:tblLook w:val="04A0" w:firstRow="1" w:lastRow="0" w:firstColumn="1" w:lastColumn="0" w:noHBand="0" w:noVBand="1"/>
-      </w:tblPr>
-      <w:tblGrid>
-        <w:gridCol w:w="1091"/>
-      </w:tblGrid>
-      <w:tr>
-        <w:tc>
-          <w:tcPr>
-            <w:tcW w:w="0" w:type="auto"/>
-            <w:tcBorders>
-              <w:top w:val="nil"/>
-              <w:left w:val="nil"/>
-              <w:bottom w:val="nil"/>
-              <w:right w:val="nil"/>
-            </w:tcBorders>
-            <w:shd w:val="clear" w:color="auto" w:fill="FFFFFF"/>
-            <w:tcMar>
-              <w:top w:w="120" w:type="dxa"/>
-              <w:left w:w="120" w:type="dxa"/>
-              <w:bottom w:w="120" w:type="dxa"/>
-              <w:right w:w="120" w:type="dxa"/>
-            </w:tcMar>
-            <w:vAlign w:val="center"/>
-            <w:hideMark/>
-          </w:tcPr>
-          <w:p>
-            <w:pPr>
-              <w:spacing w:before="240"/>
-              <w:jc w:val="right"/>
-              <w:rPr>
-                <w:rFonts w:ascii="Helvetica Neue" w:hAnsi="Helvetica Neue"/>
-                <w:color w:val="000000"/>
-                <w:sz w:val="18"/>
-                <w:szCs w:val="18"/>
-              </w:rPr>
-            </w:pPr>
-            <w:r>
-              <w:rPr>
-                <w:rFonts w:ascii="Helvetica Neue" w:hAnsi="Helvetica Neue"/>
-                <w:color w:val="000000"/>
-                <w:sz w:val="18"/>
-                <w:szCs w:val="18"/>
-              </w:rPr>
-              <w:t>83.361201</w:t>
-            </w:r>
-          </w:p>
-        </w:tc>
-      </w:tr>
-    </w:tbl>
-    <w:p/>
-    <w:p/>
-    <w:p>
-      <w:r>
-        <w:t>- Scores by School Type</w:t>
+      <w:r>
+        <w:rPr>
+          <w:rFonts w:asciiTheme="minorHAnsi" w:hAnsiTheme="minorHAnsi" w:cstheme="minorHAnsi"/>
+          <w:color w:val="000000" w:themeColor="text1"/>
+          <w:sz w:val="28"/>
+          <w:szCs w:val="28"/>
+        </w:rPr>
+        <w:t>93% from 97</w:t>
+      </w:r>
+      <w:r>
+        <w:rPr>
+          <w:rFonts w:asciiTheme="minorHAnsi" w:hAnsiTheme="minorHAnsi" w:cstheme="minorHAnsi"/>
+          <w:color w:val="000000" w:themeColor="text1"/>
+          <w:sz w:val="28"/>
+          <w:szCs w:val="28"/>
+        </w:rPr>
+        <w:t xml:space="preserve"> </w:t>
+      </w:r>
+      <w:r>
+        <w:rPr>
+          <w:rFonts w:asciiTheme="minorHAnsi" w:hAnsiTheme="minorHAnsi" w:cstheme="minorHAnsi"/>
+          <w:color w:val="000000" w:themeColor="text1"/>
+          <w:sz w:val="28"/>
+          <w:szCs w:val="28"/>
+        </w:rPr>
+        <w:t>and the overall passing percentage is down to 87% from 90%.</w:t>
       </w:r>
     </w:p>
     <w:p/>

</xml_diff>